<commit_message>
+ Design documents are updated; + Extensions are now in a different directory than loadable applications
</commit_message>
<xml_diff>
--- a/BrahmaApp/Design Docs/Class Diagram.docx
+++ b/BrahmaApp/Design Docs/Class Diagram.docx
@@ -62,8 +62,8 @@
                         <wps:cNvSpPr txBox="1"/>
                         <wps:spPr>
                           <a:xfrm>
-                            <a:off x="2495372" y="1500015"/>
-                            <a:ext cx="1452209" cy="821710"/>
+                            <a:off x="2604897" y="1592246"/>
+                            <a:ext cx="1896791" cy="821710"/>
                           </a:xfrm>
                           <a:prstGeom prst="rect">
                             <a:avLst/>
@@ -118,7 +118,10 @@
                               </w:pPr>
                               <w:proofErr w:type="spellStart"/>
                               <w:r>
-                                <w:t>PluginManager</w:t>
+                                <w:t>LoadableApplication</w:t>
+                              </w:r>
+                              <w:r>
+                                <w:t>Manager</w:t>
                               </w:r>
                               <w:proofErr w:type="spellEnd"/>
                             </w:p>
@@ -167,8 +170,8 @@
                         </wps:cNvCnPr>
                         <wps:spPr>
                           <a:xfrm flipH="1">
-                            <a:off x="2495372" y="1910817"/>
-                            <a:ext cx="1452209" cy="0"/>
+                            <a:off x="2604897" y="2003101"/>
+                            <a:ext cx="1896791" cy="0"/>
                           </a:xfrm>
                           <a:prstGeom prst="line">
                             <a:avLst/>
@@ -195,7 +198,7 @@
                         <wps:cNvSpPr txBox="1"/>
                         <wps:spPr>
                           <a:xfrm>
-                            <a:off x="2272486" y="556510"/>
+                            <a:off x="3050358" y="502968"/>
                             <a:ext cx="1828549" cy="461473"/>
                           </a:xfrm>
                           <a:prstGeom prst="rect">
@@ -269,9 +272,9 @@
                           <a:endCxn id="4" idx="2"/>
                         </wps:cNvCnPr>
                         <wps:spPr>
-                          <a:xfrm flipH="1" flipV="1">
-                            <a:off x="3186761" y="1017983"/>
-                            <a:ext cx="34716" cy="482032"/>
+                          <a:xfrm flipV="1">
+                            <a:off x="3553293" y="964441"/>
+                            <a:ext cx="411340" cy="627805"/>
                           </a:xfrm>
                           <a:prstGeom prst="straightConnector1">
                             <a:avLst/>
@@ -279,7 +282,7 @@
                           <a:ln>
                             <a:prstDash val="dash"/>
                             <a:headEnd type="none" w="med" len="med"/>
-                            <a:tailEnd type="triangle" w="med" len="med"/>
+                            <a:tailEnd type="triangle" w="lg" len="lg"/>
                           </a:ln>
                         </wps:spPr>
                         <wps:style>
@@ -428,8 +431,8 @@
                         <wps:cNvCnPr/>
                         <wps:spPr>
                           <a:xfrm rot="10800000" flipV="1">
-                            <a:off x="4007978" y="1230105"/>
-                            <a:ext cx="1031142" cy="452991"/>
+                            <a:off x="4546364" y="1230061"/>
+                            <a:ext cx="492395" cy="452976"/>
                           </a:xfrm>
                           <a:prstGeom prst="bentConnector3">
                             <a:avLst>
@@ -517,7 +520,7 @@
                         <wps:cNvSpPr txBox="1"/>
                         <wps:spPr>
                           <a:xfrm>
-                            <a:off x="3904816" y="1430343"/>
+                            <a:off x="4502619" y="1451707"/>
                             <a:ext cx="196215" cy="221615"/>
                           </a:xfrm>
                           <a:prstGeom prst="rect">
@@ -576,7 +579,7 @@
                         <wps:cNvSpPr txBox="1"/>
                         <wps:spPr>
                           <a:xfrm>
-                            <a:off x="5040489" y="2098396"/>
+                            <a:off x="706403" y="269596"/>
                             <a:ext cx="2110837" cy="813554"/>
                           </a:xfrm>
                           <a:prstGeom prst="rect">
@@ -689,46 +692,12 @@
                         </wps:cNvCnPr>
                         <wps:spPr>
                           <a:xfrm>
-                            <a:off x="5040489" y="2505173"/>
+                            <a:off x="706403" y="676373"/>
                             <a:ext cx="2110837" cy="0"/>
                           </a:xfrm>
                           <a:prstGeom prst="line">
                             <a:avLst/>
                           </a:prstGeom>
-                        </wps:spPr>
-                        <wps:style>
-                          <a:lnRef idx="1">
-                            <a:schemeClr val="dk1"/>
-                          </a:lnRef>
-                          <a:fillRef idx="0">
-                            <a:schemeClr val="dk1"/>
-                          </a:fillRef>
-                          <a:effectRef idx="0">
-                            <a:schemeClr val="dk1"/>
-                          </a:effectRef>
-                          <a:fontRef idx="minor">
-                            <a:schemeClr val="tx1"/>
-                          </a:fontRef>
-                        </wps:style>
-                        <wps:bodyPr/>
-                      </wps:wsp>
-                      <wps:wsp>
-                        <wps:cNvPr id="13" name="Straight Arrow Connector 8"/>
-                        <wps:cNvCnPr/>
-                        <wps:spPr>
-                          <a:xfrm rot="10800000">
-                            <a:off x="3947582" y="2098219"/>
-                            <a:ext cx="1091825" cy="217075"/>
-                          </a:xfrm>
-                          <a:prstGeom prst="bentConnector3">
-                            <a:avLst>
-                              <a:gd name="adj1" fmla="val 50000"/>
-                            </a:avLst>
-                          </a:prstGeom>
-                          <a:ln>
-                            <a:headEnd type="arrow" w="med" len="med"/>
-                            <a:tailEnd type="none" w="med" len="med"/>
-                          </a:ln>
                         </wps:spPr>
                         <wps:style>
                           <a:lnRef idx="1">
@@ -751,8 +720,8 @@
                         <wps:cNvSpPr txBox="1"/>
                         <wps:spPr>
                           <a:xfrm>
-                            <a:off x="36" y="1451708"/>
-                            <a:ext cx="1572392" cy="898195"/>
+                            <a:off x="36" y="1451499"/>
+                            <a:ext cx="1572392" cy="1179131"/>
                           </a:xfrm>
                           <a:prstGeom prst="rect">
                             <a:avLst/>
@@ -816,6 +785,21 @@
                               <w:proofErr w:type="spellStart"/>
                               <w:proofErr w:type="gramStart"/>
                               <w:r>
+                                <w:t>initializeExtensions</w:t>
+                              </w:r>
+                              <w:proofErr w:type="spellEnd"/>
+                              <w:r>
+                                <w:t>()</w:t>
+                              </w:r>
+                              <w:proofErr w:type="gramEnd"/>
+                            </w:p>
+                            <w:p>
+                              <w:r>
+                                <w:t xml:space="preserve">+ </w:t>
+                              </w:r>
+                              <w:proofErr w:type="spellStart"/>
+                              <w:proofErr w:type="gramStart"/>
+                              <w:r>
                                 <w:t>registerExtension</w:t>
                               </w:r>
                               <w:proofErr w:type="spellEnd"/>
@@ -850,14 +834,11 @@
                       </wps:wsp>
                       <wps:wsp>
                         <wps:cNvPr id="17" name="Straight Connector 17"/>
-                        <wps:cNvCnPr>
-                          <a:stCxn id="16" idx="3"/>
-                          <a:endCxn id="16" idx="1"/>
-                        </wps:cNvCnPr>
+                        <wps:cNvCnPr/>
                         <wps:spPr>
                           <a:xfrm flipH="1">
-                            <a:off x="36" y="1900747"/>
-                            <a:ext cx="1572392" cy="0"/>
+                            <a:off x="36" y="1853053"/>
+                            <a:ext cx="1572279" cy="0"/>
                           </a:xfrm>
                           <a:prstGeom prst="line">
                             <a:avLst/>
@@ -881,11 +862,14 @@
                       </wps:wsp>
                       <wps:wsp>
                         <wps:cNvPr id="18" name="Straight Arrow Connector 18"/>
-                        <wps:cNvCnPr/>
+                        <wps:cNvCnPr>
+                          <a:stCxn id="16" idx="3"/>
+                          <a:endCxn id="2" idx="1"/>
+                        </wps:cNvCnPr>
                         <wps:spPr>
-                          <a:xfrm>
-                            <a:off x="1572315" y="1751754"/>
-                            <a:ext cx="922699" cy="0"/>
+                          <a:xfrm flipV="1">
+                            <a:off x="1572428" y="2003101"/>
+                            <a:ext cx="1032469" cy="37964"/>
                           </a:xfrm>
                           <a:prstGeom prst="straightConnector1">
                             <a:avLst/>
@@ -1316,7 +1300,8 @@
                             <a:avLst/>
                           </a:prstGeom>
                           <a:ln>
-                            <a:tailEnd type="arrow"/>
+                            <a:headEnd type="none" w="med" len="med"/>
+                            <a:tailEnd type="triangle" w="lg" len="lg"/>
                           </a:ln>
                         </wps:spPr>
                         <wps:style>
@@ -1343,8 +1328,8 @@
                         </wps:cNvCnPr>
                         <wps:spPr>
                           <a:xfrm rot="16200000" flipV="1">
-                            <a:off x="968117" y="2168019"/>
-                            <a:ext cx="1135817" cy="1499586"/>
+                            <a:off x="1108452" y="2308354"/>
+                            <a:ext cx="855090" cy="1499642"/>
                           </a:xfrm>
                           <a:prstGeom prst="bentConnector3">
                             <a:avLst>
@@ -1377,7 +1362,7 @@
                         <wps:cNvSpPr txBox="1"/>
                         <wps:spPr>
                           <a:xfrm>
-                            <a:off x="846572" y="2367324"/>
+                            <a:off x="914938" y="2794613"/>
                             <a:ext cx="195580" cy="220980"/>
                           </a:xfrm>
                           <a:prstGeom prst="rect">
@@ -1629,8 +1614,8 @@
                         </wps:cNvCnPr>
                         <wps:spPr>
                           <a:xfrm rot="16200000" flipV="1">
-                            <a:off x="3749848" y="1793354"/>
-                            <a:ext cx="1394700" cy="2451441"/>
+                            <a:off x="3961872" y="2005378"/>
+                            <a:ext cx="1302469" cy="2119625"/>
                           </a:xfrm>
                           <a:prstGeom prst="bentConnector3">
                             <a:avLst>
@@ -1662,7 +1647,7 @@
                         <wps:cNvSpPr txBox="1"/>
                         <wps:spPr>
                           <a:xfrm>
-                            <a:off x="3221280" y="2393289"/>
+                            <a:off x="3553313" y="2504384"/>
                             <a:ext cx="194945" cy="220345"/>
                           </a:xfrm>
                           <a:prstGeom prst="rect">
@@ -1807,6 +1792,68 @@
                         </wps:style>
                         <wps:bodyPr/>
                       </wps:wsp>
+                      <wps:wsp>
+                        <wps:cNvPr id="14" name="Straight Arrow Connector 14"/>
+                        <wps:cNvCnPr/>
+                        <wps:spPr>
+                          <a:xfrm flipH="1" flipV="1">
+                            <a:off x="2494296" y="1083033"/>
+                            <a:ext cx="555842" cy="509156"/>
+                          </a:xfrm>
+                          <a:prstGeom prst="straightConnector1">
+                            <a:avLst/>
+                          </a:prstGeom>
+                          <a:ln>
+                            <a:tailEnd type="arrow"/>
+                          </a:ln>
+                        </wps:spPr>
+                        <wps:style>
+                          <a:lnRef idx="1">
+                            <a:schemeClr val="dk1"/>
+                          </a:lnRef>
+                          <a:fillRef idx="0">
+                            <a:schemeClr val="dk1"/>
+                          </a:fillRef>
+                          <a:effectRef idx="0">
+                            <a:schemeClr val="dk1"/>
+                          </a:effectRef>
+                          <a:fontRef idx="minor">
+                            <a:schemeClr val="tx1"/>
+                          </a:fontRef>
+                        </wps:style>
+                        <wps:bodyPr/>
+                      </wps:wsp>
+                      <wps:wsp>
+                        <wps:cNvPr id="15" name="Straight Arrow Connector 15"/>
+                        <wps:cNvCnPr/>
+                        <wps:spPr>
+                          <a:xfrm flipV="1">
+                            <a:off x="1170508" y="1083111"/>
+                            <a:ext cx="401807" cy="368545"/>
+                          </a:xfrm>
+                          <a:prstGeom prst="straightConnector1">
+                            <a:avLst/>
+                          </a:prstGeom>
+                          <a:ln>
+                            <a:tailEnd type="arrow"/>
+                          </a:ln>
+                        </wps:spPr>
+                        <wps:style>
+                          <a:lnRef idx="1">
+                            <a:schemeClr val="dk1"/>
+                          </a:lnRef>
+                          <a:fillRef idx="0">
+                            <a:schemeClr val="dk1"/>
+                          </a:fillRef>
+                          <a:effectRef idx="0">
+                            <a:schemeClr val="dk1"/>
+                          </a:effectRef>
+                          <a:fontRef idx="minor">
+                            <a:schemeClr val="tx1"/>
+                          </a:fontRef>
+                        </wps:style>
+                        <wps:bodyPr/>
+                      </wps:wsp>
                     </wpc:wpc>
                   </a:graphicData>
                 </a:graphic>
@@ -1815,7 +1862,7 @@
           </mc:Choice>
           <mc:Fallback>
             <w:pict>
-              <v:group id="Canvas 1" o:spid="_x0000_s1026" editas="canvas" style="width:578.7pt;height:482.45pt;mso-position-horizontal-relative:char;mso-position-vertical-relative:line" coordsize="73488,61271" o:gfxdata="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">
+              <v:group id="Canvas 1" o:spid="_x0000_s1026" editas="canvas" style="width:578.7pt;height:482.45pt;mso-position-horizontal-relative:char;mso-position-vertical-relative:line" coordsize="73488,61271" o:gfxdata="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">
                 <v:shapetype id="_x0000_t75" coordsize="21600,21600" o:spt="75" o:preferrelative="t" path="m@4@5l@4@11@9@11@9@5xe" filled="f" stroked="f">
                   <v:stroke joinstyle="miter"/>
                   <v:formulas>
@@ -1843,7 +1890,7 @@
                   <v:stroke joinstyle="miter"/>
                   <v:path gradientshapeok="t" o:connecttype="rect"/>
                 </v:shapetype>
-                <v:shape id="Text Box 2" o:spid="_x0000_s1028" type="#_x0000_t202" style="position:absolute;left:24953;top:15000;width:14522;height:8217;visibility:visible;mso-wrap-style:square;v-text-anchor:top" o:gfxdata="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" fillcolor="white [3201]" strokeweight=".5pt">
+                <v:shape id="Text Box 2" o:spid="_x0000_s1028" type="#_x0000_t202" style="position:absolute;left:26048;top:15922;width:18968;height:8217;visibility:visible;mso-wrap-style:square;v-text-anchor:top" o:gfxdata="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" fillcolor="white [3201]" strokeweight=".5pt">
                   <v:textbox>
                     <w:txbxContent>
                       <w:p>
@@ -1870,7 +1917,10 @@
                         </w:pPr>
                         <w:proofErr w:type="spellStart"/>
                         <w:r>
-                          <w:t>PluginManager</w:t>
+                          <w:t>LoadableApplication</w:t>
+                        </w:r>
+                        <w:r>
+                          <w:t>Manager</w:t>
                         </w:r>
                         <w:proofErr w:type="spellEnd"/>
                       </w:p>
@@ -1905,8 +1955,8 @@
                     </w:txbxContent>
                   </v:textbox>
                 </v:shape>
-                <v:line id="Straight Connector 3" o:spid="_x0000_s1029" style="position:absolute;flip:x;visibility:visible;mso-wrap-style:square" from="24953,19108" to="39475,19108" o:connectortype="straight" o:gfxdata="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" strokecolor="black [3040]"/>
-                <v:shape id="Text Box 4" o:spid="_x0000_s1030" type="#_x0000_t202" style="position:absolute;left:22724;top:5565;width:18286;height:4614;visibility:visible;mso-wrap-style:square;v-text-anchor:top" o:gfxdata="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" fillcolor="white [3201]" strokeweight=".5pt">
+                <v:line id="Straight Connector 3" o:spid="_x0000_s1029" style="position:absolute;flip:x;visibility:visible;mso-wrap-style:square" from="26048,20031" to="45016,20031" o:connectortype="straight" o:gfxdata="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" strokecolor="black [3040]"/>
+                <v:shape id="Text Box 4" o:spid="_x0000_s1030" type="#_x0000_t202" style="position:absolute;left:30503;top:5029;width:18286;height:4615;visibility:visible;mso-wrap-style:square;v-text-anchor:top" o:gfxdata="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" fillcolor="white [3201]" strokeweight=".5pt">
                   <v:textbox>
                     <w:txbxContent>
                       <w:p>
@@ -1942,8 +1992,8 @@
                   <v:path arrowok="t" fillok="f" o:connecttype="none"/>
                   <o:lock v:ext="edit" shapetype="t"/>
                 </v:shapetype>
-                <v:shape id="Straight Arrow Connector 5" o:spid="_x0000_s1031" type="#_x0000_t32" style="position:absolute;left:31867;top:10179;width:347;height:4821;flip:x y;visibility:visible;mso-wrap-style:square" o:connectortype="straight" o:gfxdata="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" strokecolor="black [3040]">
-                  <v:stroke dashstyle="dash" endarrow="block"/>
+                <v:shape id="Straight Arrow Connector 5" o:spid="_x0000_s1031" type="#_x0000_t32" style="position:absolute;left:35532;top:9644;width:4114;height:6278;flip:y;visibility:visible;mso-wrap-style:square" o:connectortype="straight" o:gfxdata="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" strokecolor="black [3040]">
+                  <v:stroke dashstyle="dash" endarrow="block" endarrowwidth="wide" endarrowlength="long"/>
                 </v:shape>
                 <v:shape id="Text Box 6" o:spid="_x0000_s1032" type="#_x0000_t202" style="position:absolute;left:50409;top:9645;width:18037;height:9317;visibility:visible;mso-wrap-style:square;v-text-anchor:top" o:gfxdata="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" fillcolor="white [3201]" strokeweight=".5pt">
                   <v:textbox>
@@ -2011,7 +2061,7 @@
                   </v:handles>
                   <o:lock v:ext="edit" shapetype="t"/>
                 </v:shapetype>
-                <v:shape id="Straight Arrow Connector 8" o:spid="_x0000_s1034" type="#_x0000_t34" style="position:absolute;left:40079;top:12301;width:10312;height:4529;rotation:180;flip:y;visibility:visible;mso-wrap-style:square" o:connectortype="elbow" o:gfxdata="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" strokecolor="black [3040]">
+                <v:shape id="Straight Arrow Connector 8" o:spid="_x0000_s1034" type="#_x0000_t34" style="position:absolute;left:45463;top:12300;width:4924;height:4530;rotation:180;flip:y;visibility:visible;mso-wrap-style:square" o:connectortype="elbow" o:gfxdata="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" strokecolor="black [3040]">
                   <v:stroke endarrow="diamond" endarrowwidth="wide" endarrowlength="long"/>
                 </v:shape>
                 <v:shape id="Text Box 9" o:spid="_x0000_s1035" type="#_x0000_t202" style="position:absolute;left:48283;top:9644;width:2107;height:2661;visibility:visible;mso-wrap-style:square;v-text-anchor:top" o:gfxdata="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" filled="f" stroked="f" strokeweight=".5pt">
@@ -2033,7 +2083,7 @@
                     </w:txbxContent>
                   </v:textbox>
                 </v:shape>
-                <v:shape id="Text Box 9" o:spid="_x0000_s1036" type="#_x0000_t202" style="position:absolute;left:39048;top:14303;width:1962;height:2216;visibility:visible;mso-wrap-style:square;v-text-anchor:top" o:gfxdata="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" filled="f" stroked="f" strokeweight=".5pt">
+                <v:shape id="Text Box 9" o:spid="_x0000_s1036" type="#_x0000_t202" style="position:absolute;left:45026;top:14517;width:1962;height:2216;visibility:visible;mso-wrap-style:square;v-text-anchor:top" o:gfxdata="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" filled="f" stroked="f" strokeweight=".5pt">
                   <v:textbox>
                     <w:txbxContent>
                       <w:p>
@@ -2056,7 +2106,7 @@
                     </w:txbxContent>
                   </v:textbox>
                 </v:shape>
-                <v:shape id="Text Box 11" o:spid="_x0000_s1037" type="#_x0000_t202" style="position:absolute;left:50404;top:20983;width:21109;height:8136;visibility:visible;mso-wrap-style:square;v-text-anchor:top" o:gfxdata="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" fillcolor="white [3201]" strokeweight=".5pt">
+                <v:shape id="Text Box 11" o:spid="_x0000_s1037" type="#_x0000_t202" style="position:absolute;left:7064;top:2695;width:21108;height:8136;visibility:visible;mso-wrap-style:square;v-text-anchor:top" o:gfxdata="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" fillcolor="white [3201]" strokeweight=".5pt">
                   <v:textbox>
                     <w:txbxContent>
                       <w:p>
@@ -2126,11 +2176,8 @@
                     </w:txbxContent>
                   </v:textbox>
                 </v:shape>
-                <v:line id="Straight Connector 12" o:spid="_x0000_s1038" style="position:absolute;visibility:visible;mso-wrap-style:square" from="50404,25051" to="71513,25051" o:connectortype="straight" o:gfxdata="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" strokecolor="black [3040]"/>
-                <v:shape id="Straight Arrow Connector 8" o:spid="_x0000_s1039" type="#_x0000_t34" style="position:absolute;left:39475;top:20982;width:10919;height:2170;rotation:180;visibility:visible;mso-wrap-style:square" o:connectortype="elbow" o:gfxdata="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" strokecolor="black [3040]">
-                  <v:stroke startarrow="open"/>
-                </v:shape>
-                <v:shape id="Text Box 16" o:spid="_x0000_s1040" type="#_x0000_t202" style="position:absolute;top:14517;width:15724;height:8982;visibility:visible;mso-wrap-style:square;v-text-anchor:top" o:gfxdata="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" fillcolor="white [3201]" strokeweight=".5pt">
+                <v:line id="Straight Connector 12" o:spid="_x0000_s1038" style="position:absolute;visibility:visible;mso-wrap-style:square" from="7064,6763" to="28172,6763" o:connectortype="straight" o:gfxdata="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" strokecolor="black [3040]"/>
+                <v:shape id="Text Box 16" o:spid="_x0000_s1039" type="#_x0000_t202" style="position:absolute;top:14514;width:15724;height:11792;visibility:visible;mso-wrap-style:square;v-text-anchor:top" o:gfxdata="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" fillcolor="white [3201]" strokeweight=".5pt">
                   <v:textbox>
                     <w:txbxContent>
                       <w:p>
@@ -2166,6 +2213,21 @@
                         <w:proofErr w:type="spellStart"/>
                         <w:proofErr w:type="gramStart"/>
                         <w:r>
+                          <w:t>initializeExtensions</w:t>
+                        </w:r>
+                        <w:proofErr w:type="spellEnd"/>
+                        <w:r>
+                          <w:t>()</w:t>
+                        </w:r>
+                        <w:proofErr w:type="gramEnd"/>
+                      </w:p>
+                      <w:p>
+                        <w:r>
+                          <w:t xml:space="preserve">+ </w:t>
+                        </w:r>
+                        <w:proofErr w:type="spellStart"/>
+                        <w:proofErr w:type="gramStart"/>
+                        <w:r>
                           <w:t>registerExtension</w:t>
                         </w:r>
                         <w:proofErr w:type="spellEnd"/>
@@ -2192,11 +2254,11 @@
                     </w:txbxContent>
                   </v:textbox>
                 </v:shape>
-                <v:line id="Straight Connector 17" o:spid="_x0000_s1041" style="position:absolute;flip:x;visibility:visible;mso-wrap-style:square" from="0,19007" to="15724,19007" o:connectortype="straight" o:gfxdata="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" strokecolor="black [3040]"/>
-                <v:shape id="Straight Arrow Connector 18" o:spid="_x0000_s1042" type="#_x0000_t32" style="position:absolute;left:15723;top:17517;width:9227;height:0;visibility:visible;mso-wrap-style:square" o:connectortype="straight" o:gfxdata="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" strokecolor="black [3040]">
+                <v:line id="Straight Connector 17" o:spid="_x0000_s1040" style="position:absolute;flip:x;visibility:visible;mso-wrap-style:square" from="0,18530" to="15723,18530" o:connectortype="straight" o:gfxdata="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" strokecolor="black [3040]"/>
+                <v:shape id="Straight Arrow Connector 18" o:spid="_x0000_s1041" type="#_x0000_t32" style="position:absolute;left:15724;top:20031;width:10324;height:379;flip:y;visibility:visible;mso-wrap-style:square" o:connectortype="straight" o:gfxdata="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" strokecolor="black [3040]">
                   <v:stroke startarrow="open"/>
                 </v:shape>
-                <v:shape id="Text Box 20" o:spid="_x0000_s1043" type="#_x0000_t202" style="position:absolute;left:11705;top:34857;width:22305;height:4960;visibility:visible;mso-wrap-style:square;v-text-anchor:top" o:gfxdata="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" fillcolor="white [3201]" strokeweight=".5pt">
+                <v:shape id="Text Box 20" o:spid="_x0000_s1042" type="#_x0000_t202" style="position:absolute;left:11705;top:34857;width:22305;height:4960;visibility:visible;mso-wrap-style:square;v-text-anchor:top" o:gfxdata="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" fillcolor="white [3201]" strokeweight=".5pt">
                   <v:textbox>
                     <w:txbxContent>
                       <w:p>
@@ -2226,7 +2288,7 @@
                     </w:txbxContent>
                   </v:textbox>
                 </v:shape>
-                <v:shape id="Text Box 21" o:spid="_x0000_s1044" type="#_x0000_t202" style="position:absolute;left:514;top:45196;width:24434;height:8724;visibility:visible;mso-wrap-style:square;v-text-anchor:top" o:gfxdata="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" fillcolor="white [3201]" strokeweight=".5pt">
+                <v:shape id="Text Box 21" o:spid="_x0000_s1043" type="#_x0000_t202" style="position:absolute;left:514;top:45196;width:24434;height:8724;visibility:visible;mso-wrap-style:square;v-text-anchor:top" o:gfxdata="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" fillcolor="white [3201]" strokeweight=".5pt">
                   <v:textbox>
                     <w:txbxContent>
                       <w:p>
@@ -2304,8 +2366,8 @@
                     </w:txbxContent>
                   </v:textbox>
                 </v:shape>
-                <v:line id="Straight Connector 22" o:spid="_x0000_s1045" style="position:absolute;flip:x;visibility:visible;mso-wrap-style:square" from="514,49558" to="24948,49558" o:connectortype="straight" o:gfxdata="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" strokecolor="black [3040]"/>
-                <v:shape id="Text Box 23" o:spid="_x0000_s1046" type="#_x0000_t202" style="position:absolute;left:26050;top:45200;width:18203;height:8723;visibility:visible;mso-wrap-style:square;v-text-anchor:top" o:gfxdata="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" fillcolor="white [3201]" strokeweight=".5pt">
+                <v:line id="Straight Connector 22" o:spid="_x0000_s1044" style="position:absolute;flip:x;visibility:visible;mso-wrap-style:square" from="514,49558" to="24948,49558" o:connectortype="straight" o:gfxdata="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" strokecolor="black [3040]"/>
+                <v:shape id="Text Box 23" o:spid="_x0000_s1045" type="#_x0000_t202" style="position:absolute;left:26050;top:45200;width:18203;height:8723;visibility:visible;mso-wrap-style:square;v-text-anchor:top" o:gfxdata="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" fillcolor="white [3201]" strokeweight=".5pt">
                   <v:textbox>
                     <w:txbxContent>
                       <w:p>
@@ -2367,17 +2429,17 @@
                     </w:txbxContent>
                   </v:textbox>
                 </v:shape>
-                <v:line id="Straight Connector 24" o:spid="_x0000_s1047" style="position:absolute;visibility:visible;mso-wrap-style:square" from="26050,49562" to="44253,49562" o:connectortype="straight" o:gfxdata="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" strokecolor="black [3040]"/>
-                <v:shape id="Elbow Connector 26" o:spid="_x0000_s1048" type="#_x0000_t34" style="position:absolute;left:15105;top:37443;width:5379;height:10127;rotation:90;flip:x y;visibility:visible;mso-wrap-style:square" o:connectortype="elbow" o:gfxdata="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" strokecolor="black [3040]">
+                <v:line id="Straight Connector 24" o:spid="_x0000_s1046" style="position:absolute;visibility:visible;mso-wrap-style:square" from="26050,49562" to="44253,49562" o:connectortype="straight" o:gfxdata="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" strokecolor="black [3040]"/>
+                <v:shape id="Elbow Connector 26" o:spid="_x0000_s1047" type="#_x0000_t34" style="position:absolute;left:15105;top:37443;width:5379;height:10127;rotation:90;flip:x y;visibility:visible;mso-wrap-style:square" o:connectortype="elbow" o:gfxdata="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" strokecolor="black [3040]">
                   <v:stroke endarrow="block"/>
                 </v:shape>
-                <v:shape id="Elbow Connector 27" o:spid="_x0000_s1049" type="#_x0000_t34" style="position:absolute;left:26313;top:36362;width:5383;height:12294;rotation:90;flip:y;visibility:visible;mso-wrap-style:square" o:connectortype="elbow" o:gfxdata="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" strokecolor="black [3040]">
-                  <v:stroke endarrow="open"/>
+                <v:shape id="Elbow Connector 27" o:spid="_x0000_s1048" type="#_x0000_t34" style="position:absolute;left:26313;top:36362;width:5383;height:12294;rotation:90;flip:y;visibility:visible;mso-wrap-style:square" o:connectortype="elbow" o:gfxdata="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" strokecolor="black [3040]">
+                  <v:stroke endarrow="block" endarrowwidth="wide" endarrowlength="long"/>
                 </v:shape>
-                <v:shape id="Elbow Connector 28" o:spid="_x0000_s1050" type="#_x0000_t34" style="position:absolute;left:9681;top:21680;width:11358;height:14996;rotation:90;flip:y;visibility:visible;mso-wrap-style:square" o:connectortype="elbow" o:gfxdata="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" strokecolor="black [3040]">
+                <v:shape id="Elbow Connector 28" o:spid="_x0000_s1049" type="#_x0000_t34" style="position:absolute;left:11084;top:23083;width:8551;height:14997;rotation:90;flip:y;visibility:visible;mso-wrap-style:square" o:connectortype="elbow" o:gfxdata="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" strokecolor="black [3040]">
                   <v:stroke endarrow="diamond" endarrowwidth="wide" endarrowlength="long"/>
                 </v:shape>
-                <v:shape id="Text Box 9" o:spid="_x0000_s1051" type="#_x0000_t202" style="position:absolute;left:8465;top:23673;width:1956;height:2210;visibility:visible;mso-wrap-style:square;v-text-anchor:top" o:gfxdata="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" filled="f" stroked="f" strokeweight=".5pt">
+                <v:shape id="Text Box 9" o:spid="_x0000_s1050" type="#_x0000_t202" style="position:absolute;left:9149;top:27946;width:1956;height:2209;visibility:visible;mso-wrap-style:square;v-text-anchor:top" o:gfxdata="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" filled="f" stroked="f" strokeweight=".5pt">
                   <v:textbox>
                     <w:txbxContent>
                       <w:p>
@@ -2397,7 +2459,7 @@
                     </w:txbxContent>
                   </v:textbox>
                 </v:shape>
-                <v:shape id="Text Box 9" o:spid="_x0000_s1052" type="#_x0000_t202" style="position:absolute;left:22904;top:32644;width:4186;height:2210;visibility:visible;mso-wrap-style:square;v-text-anchor:top" o:gfxdata="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" filled="f" stroked="f" strokeweight=".5pt">
+                <v:shape id="Text Box 9" o:spid="_x0000_s1051" type="#_x0000_t202" style="position:absolute;left:22904;top:32644;width:4186;height:2210;visibility:visible;mso-wrap-style:square;v-text-anchor:top" o:gfxdata="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" filled="f" stroked="f" strokeweight=".5pt">
                   <v:textbox>
                     <w:txbxContent>
                       <w:p>
@@ -2419,7 +2481,7 @@
                     </w:txbxContent>
                   </v:textbox>
                 </v:shape>
-                <v:shape id="Text Box 32" o:spid="_x0000_s1053" type="#_x0000_t202" style="position:absolute;left:45026;top:37164;width:23405;height:11290;visibility:visible;mso-wrap-style:square;v-text-anchor:top" o:gfxdata="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" fillcolor="white [3201]" strokeweight=".5pt">
+                <v:shape id="Text Box 32" o:spid="_x0000_s1052" type="#_x0000_t202" style="position:absolute;left:45026;top:37164;width:23405;height:11290;visibility:visible;mso-wrap-style:square;v-text-anchor:top" o:gfxdata="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" fillcolor="white [3201]" strokeweight=".5pt">
                   <v:textbox>
                     <w:txbxContent>
                       <w:p>
@@ -2486,11 +2548,11 @@
                     </w:txbxContent>
                   </v:textbox>
                 </v:shape>
-                <v:line id="Straight Connector 33" o:spid="_x0000_s1054" style="position:absolute;flip:x;visibility:visible;mso-wrap-style:square" from="45026,41356" to="68430,41356" o:connectortype="straight" o:gfxdata="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" strokecolor="black [3040]"/>
-                <v:shape id="Elbow Connector 34" o:spid="_x0000_s1055" type="#_x0000_t34" style="position:absolute;left:37498;top:17933;width:13947;height:24515;rotation:90;flip:y;visibility:visible;mso-wrap-style:square" o:connectortype="elbow" o:gfxdata="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" strokecolor="black [3040]">
+                <v:line id="Straight Connector 33" o:spid="_x0000_s1053" style="position:absolute;flip:x;visibility:visible;mso-wrap-style:square" from="45026,41356" to="68430,41356" o:connectortype="straight" o:gfxdata="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" strokecolor="black [3040]"/>
+                <v:shape id="Elbow Connector 34" o:spid="_x0000_s1054" type="#_x0000_t34" style="position:absolute;left:39618;top:20053;width:13025;height:21197;rotation:90;flip:y;visibility:visible;mso-wrap-style:square" o:connectortype="elbow" o:gfxdata="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" strokecolor="black [3040]">
                   <v:stroke endarrow="diamond" endarrowwidth="wide" endarrowlength="long"/>
                 </v:shape>
-                <v:shape id="Text Box 9" o:spid="_x0000_s1056" type="#_x0000_t202" style="position:absolute;left:32212;top:23932;width:1950;height:2204;visibility:visible;mso-wrap-style:square;v-text-anchor:top" o:gfxdata="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" filled="f" stroked="f" strokeweight=".5pt">
+                <v:shape id="Text Box 9" o:spid="_x0000_s1055" type="#_x0000_t202" style="position:absolute;left:35533;top:25043;width:1949;height:2204;visibility:visible;mso-wrap-style:square;v-text-anchor:top" o:gfxdata="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" filled="f" stroked="f" strokeweight=".5pt">
                   <v:textbox>
                     <w:txbxContent>
                       <w:p>
@@ -2510,7 +2572,7 @@
                     </w:txbxContent>
                   </v:textbox>
                 </v:shape>
-                <v:shape id="Text Box 9" o:spid="_x0000_s1057" type="#_x0000_t202" style="position:absolute;left:56728;top:34276;width:4185;height:2203;visibility:visible;mso-wrap-style:square;v-text-anchor:top" o:gfxdata="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" filled="f" stroked="f" strokeweight=".5pt">
+                <v:shape id="Text Box 9" o:spid="_x0000_s1056" type="#_x0000_t202" style="position:absolute;left:56728;top:34276;width:4185;height:2203;visibility:visible;mso-wrap-style:square;v-text-anchor:top" o:gfxdata="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" filled="f" stroked="f" strokeweight=".5pt">
                   <v:textbox>
                     <w:txbxContent>
                       <w:p>
@@ -2532,7 +2594,13 @@
                     </w:txbxContent>
                   </v:textbox>
                 </v:shape>
-                <v:shape id="Elbow Connector 38" o:spid="_x0000_s1058" type="#_x0000_t34" style="position:absolute;left:31997;top:29188;width:5465;height:43998;rotation:90;flip:x y;visibility:visible;mso-wrap-style:square" o:connectortype="elbow" o:gfxdata="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" adj="-9035" strokecolor="black [3040]">
+                <v:shape id="Elbow Connector 38" o:spid="_x0000_s1057" type="#_x0000_t34" style="position:absolute;left:31997;top:29188;width:5465;height:43998;rotation:90;flip:x y;visibility:visible;mso-wrap-style:square" o:connectortype="elbow" o:gfxdata="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" adj="-9035" strokecolor="black [3040]">
+                  <v:stroke endarrow="open"/>
+                </v:shape>
+                <v:shape id="Straight Arrow Connector 14" o:spid="_x0000_s1058" type="#_x0000_t32" style="position:absolute;left:24942;top:10830;width:5559;height:5091;flip:x y;visibility:visible;mso-wrap-style:square" o:connectortype="straight" o:gfxdata="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" strokecolor="black [3040]">
+                  <v:stroke endarrow="open"/>
+                </v:shape>
+                <v:shape id="Straight Arrow Connector 15" o:spid="_x0000_s1059" type="#_x0000_t32" style="position:absolute;left:11705;top:10831;width:4018;height:3685;flip:y;visibility:visible;mso-wrap-style:square" o:connectortype="straight" o:gfxdata="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" strokecolor="black [3040]">
                   <v:stroke endarrow="open"/>
                 </v:shape>
                 <w10:anchorlock/>
@@ -2550,8 +2618,6 @@
           <w:sz w:val="24"/>
         </w:rPr>
       </w:pPr>
-      <w:bookmarkStart w:id="0" w:name="_GoBack"/>
-      <w:bookmarkEnd w:id="0"/>
     </w:p>
     <w:sectPr>
       <w:pgSz w:w="12240" w:h="15840"/>

</xml_diff>